<commit_message>
Fix smdr parsing bug
</commit_message>
<xml_diff>
--- a/docs/TCS Developer Manual.docx
+++ b/docs/TCS Developer Manual.docx
@@ -40,21 +40,11 @@
       <w:r>
         <w:t xml:space="preserve">Version </w:t>
       </w:r>
-      <w:r>
-        <w:fldChar w:fldCharType="begin"/>
-      </w:r>
-      <w:r>
-        <w:instrText xml:space="preserve"> DOCPROPERTY "Version"  \* MERGEFORMAT </w:instrText>
-      </w:r>
-      <w:r>
-        <w:fldChar w:fldCharType="separate"/>
-      </w:r>
-      <w:r>
-        <w:t>1.0.0</w:t>
-      </w:r>
-      <w:r>
-        <w:fldChar w:fldCharType="end"/>
-      </w:r>
+      <w:fldSimple w:instr=" DOCPROPERTY &quot;Version&quot;  \* MERGEFORMAT ">
+        <w:r>
+          <w:t>1.0.0</w:t>
+        </w:r>
+      </w:fldSimple>
     </w:p>
     <w:p>
       <w:r>
@@ -1836,18 +1826,16 @@
       <w:r>
         <w:t>Provides instructions to do a TCS software release.</w:t>
       </w:r>
-      <w:bookmarkStart w:id="4" w:name="_GoBack"/>
+    </w:p>
+    <w:p>
+      <w:pPr>
+        <w:pStyle w:val="Heading2"/>
+      </w:pPr>
+      <w:bookmarkStart w:id="4" w:name="_Toc473109639"/>
+      <w:r>
+        <w:t>Scope</w:t>
+      </w:r>
       <w:bookmarkEnd w:id="4"/>
-    </w:p>
-    <w:p>
-      <w:pPr>
-        <w:pStyle w:val="Heading2"/>
-      </w:pPr>
-      <w:bookmarkStart w:id="5" w:name="_Toc473109639"/>
-      <w:r>
-        <w:t>Scope</w:t>
-      </w:r>
-      <w:bookmarkEnd w:id="5"/>
     </w:p>
     <w:p>
       <w:r>
@@ -1885,11 +1873,11 @@
       <w:pPr>
         <w:pStyle w:val="Heading2"/>
       </w:pPr>
-      <w:bookmarkStart w:id="6" w:name="_Toc473109640"/>
+      <w:bookmarkStart w:id="5" w:name="_Toc473109640"/>
       <w:r>
         <w:t>Document Location</w:t>
       </w:r>
-      <w:bookmarkEnd w:id="6"/>
+      <w:bookmarkEnd w:id="5"/>
     </w:p>
     <w:p>
       <w:r>
@@ -1916,40 +1904,63 @@
       <w:pPr>
         <w:pStyle w:val="Heading2"/>
       </w:pPr>
-      <w:bookmarkStart w:id="7" w:name="_Toc473109641"/>
+      <w:bookmarkStart w:id="6" w:name="_Toc473109641"/>
       <w:r>
         <w:t>Document Status</w:t>
       </w:r>
+      <w:bookmarkEnd w:id="6"/>
+    </w:p>
+    <w:p>
+      <w:r>
+        <w:t>This document must be kept</w:t>
+      </w:r>
+      <w:r>
+        <w:t xml:space="preserve"> current and released concurrent</w:t>
+      </w:r>
+      <w:r>
+        <w:t>ly</w:t>
+      </w:r>
+      <w:r>
+        <w:t xml:space="preserve"> with each software release.</w:t>
+      </w:r>
+    </w:p>
+    <w:p>
+      <w:pPr>
+        <w:pStyle w:val="Heading2"/>
+      </w:pPr>
+      <w:bookmarkStart w:id="7" w:name="_Toc466012386"/>
+      <w:bookmarkStart w:id="8" w:name="_Toc473109642"/>
+      <w:r>
+        <w:t xml:space="preserve">Acronyms </w:t>
+      </w:r>
+      <w:r>
+        <w:t>Definitions</w:t>
+      </w:r>
       <w:bookmarkEnd w:id="7"/>
-    </w:p>
-    <w:p>
-      <w:r>
-        <w:t>This document must be kept</w:t>
-      </w:r>
-      <w:r>
-        <w:t xml:space="preserve"> current and released concurrent</w:t>
-      </w:r>
-      <w:r>
-        <w:t>ly</w:t>
-      </w:r>
-      <w:r>
-        <w:t xml:space="preserve"> with each software release.</w:t>
+      <w:bookmarkEnd w:id="8"/>
+    </w:p>
+    <w:p>
+      <w:r>
+        <w:rPr>
+          <w:lang w:eastAsia="en-US"/>
+        </w:rPr>
+        <w:t>The reader is referred to the TCS SRD.</w:t>
       </w:r>
     </w:p>
     <w:p>
       <w:pPr>
         <w:pStyle w:val="Heading2"/>
       </w:pPr>
-      <w:bookmarkStart w:id="8" w:name="_Toc466012386"/>
-      <w:bookmarkStart w:id="9" w:name="_Toc473109642"/>
-      <w:r>
-        <w:t xml:space="preserve">Acronyms </w:t>
-      </w:r>
-      <w:r>
-        <w:t>Definitions</w:t>
-      </w:r>
-      <w:bookmarkEnd w:id="8"/>
+      <w:bookmarkStart w:id="9" w:name="_Toc466012387"/>
+      <w:bookmarkStart w:id="10" w:name="_Toc473109643"/>
+      <w:r>
+        <w:t>References</w:t>
+      </w:r>
       <w:bookmarkEnd w:id="9"/>
+      <w:r>
+        <w:t xml:space="preserve"> and Related Documents</w:t>
+      </w:r>
+      <w:bookmarkEnd w:id="10"/>
     </w:p>
     <w:p>
       <w:r>
@@ -1963,51 +1974,28 @@
       <w:pPr>
         <w:pStyle w:val="Heading2"/>
       </w:pPr>
-      <w:bookmarkStart w:id="10" w:name="_Toc466012387"/>
-      <w:bookmarkStart w:id="11" w:name="_Toc473109643"/>
-      <w:r>
-        <w:t>References</w:t>
-      </w:r>
-      <w:bookmarkEnd w:id="10"/>
-      <w:r>
-        <w:t xml:space="preserve"> and Related Documents</w:t>
+      <w:bookmarkStart w:id="11" w:name="_Toc473109644"/>
+      <w:r>
+        <w:t>Open Issues</w:t>
       </w:r>
       <w:bookmarkEnd w:id="11"/>
     </w:p>
     <w:p>
       <w:r>
+        <w:t>N</w:t>
+      </w:r>
+      <w:r>
+        <w:t>one</w:t>
+      </w:r>
+    </w:p>
+    <w:p>
+      <w:pPr>
+        <w:pStyle w:val="Heading1"/>
         <w:rPr>
           <w:lang w:eastAsia="en-US"/>
         </w:rPr>
-        <w:t>The reader is referred to the TCS SRD.</w:t>
-      </w:r>
-    </w:p>
-    <w:p>
-      <w:pPr>
-        <w:pStyle w:val="Heading2"/>
-      </w:pPr>
-      <w:bookmarkStart w:id="12" w:name="_Toc473109644"/>
-      <w:r>
-        <w:t>Open Issues</w:t>
-      </w:r>
-      <w:bookmarkEnd w:id="12"/>
-    </w:p>
-    <w:p>
-      <w:r>
-        <w:t>N</w:t>
-      </w:r>
-      <w:r>
-        <w:t>one</w:t>
-      </w:r>
-    </w:p>
-    <w:p>
-      <w:pPr>
-        <w:pStyle w:val="Heading1"/>
-        <w:rPr>
-          <w:lang w:eastAsia="en-US"/>
-        </w:rPr>
-      </w:pPr>
-      <w:bookmarkStart w:id="13" w:name="_Toc473109645"/>
+      </w:pPr>
+      <w:bookmarkStart w:id="12" w:name="_Toc473109645"/>
       <w:r>
         <w:rPr>
           <w:lang w:eastAsia="en-US"/>
@@ -2015,37 +2003,37 @@
         <w:lastRenderedPageBreak/>
         <w:t>TCS Environments</w:t>
       </w:r>
+      <w:bookmarkEnd w:id="12"/>
+    </w:p>
+    <w:p>
+      <w:r>
+        <w:t xml:space="preserve">The TCS software supports 3 different environments: Development, QA, and Production.  These environments can co-exist, although the most typical usage would be for only one environment to be active at any given time (e.g. the Development environment is typically used by off-site personnel, whereas the Production environment runs exclusively on-site).  As </w:t>
+      </w:r>
+      <w:r>
+        <w:t xml:space="preserve">will be seen, </w:t>
+      </w:r>
+      <w:r>
+        <w:t>though, the QA and Production Environments are simultaneously active during instal</w:t>
+      </w:r>
+      <w:r>
+        <w:t xml:space="preserve">lation of new software.  </w:t>
+      </w:r>
+      <w:r>
+        <w:t xml:space="preserve">This section discusses each of the </w:t>
+      </w:r>
+      <w:r>
+        <w:t>environments in more detail.</w:t>
+      </w:r>
+    </w:p>
+    <w:p>
+      <w:pPr>
+        <w:pStyle w:val="Heading2"/>
+      </w:pPr>
+      <w:bookmarkStart w:id="13" w:name="_Toc473109646"/>
+      <w:r>
+        <w:t>Common Containers</w:t>
+      </w:r>
       <w:bookmarkEnd w:id="13"/>
-    </w:p>
-    <w:p>
-      <w:r>
-        <w:t xml:space="preserve">The TCS software supports 3 different environments: Development, QA, and Production.  These environments can co-exist, although the most typical usage would be for only one environment to be active at any given time (e.g. the Development environment is typically used by off-site personnel, whereas the Production environment runs exclusively on-site).  As </w:t>
-      </w:r>
-      <w:r>
-        <w:t xml:space="preserve">will be seen, </w:t>
-      </w:r>
-      <w:r>
-        <w:t>though, the QA and Production Environments are simultaneously active during instal</w:t>
-      </w:r>
-      <w:r>
-        <w:t xml:space="preserve">lation of new software.  </w:t>
-      </w:r>
-      <w:r>
-        <w:t xml:space="preserve">This section discusses each of the </w:t>
-      </w:r>
-      <w:r>
-        <w:t>environments in more detail.</w:t>
-      </w:r>
-    </w:p>
-    <w:p>
-      <w:pPr>
-        <w:pStyle w:val="Heading2"/>
-      </w:pPr>
-      <w:bookmarkStart w:id="14" w:name="_Toc473109646"/>
-      <w:r>
-        <w:t>Common Containers</w:t>
-      </w:r>
-      <w:bookmarkEnd w:id="14"/>
     </w:p>
     <w:p>
       <w:r>
@@ -2162,18 +2150,16 @@
       <w:pPr>
         <w:pStyle w:val="Heading2"/>
       </w:pPr>
-      <w:bookmarkStart w:id="15" w:name="_Toc473109647"/>
+      <w:bookmarkStart w:id="14" w:name="_Toc473109647"/>
       <w:r>
         <w:t>Development Environment</w:t>
       </w:r>
-      <w:bookmarkEnd w:id="15"/>
-    </w:p>
-    <w:p>
-      <w:proofErr w:type="spellStart"/>
+      <w:bookmarkEnd w:id="14"/>
+    </w:p>
+    <w:p>
       <w:r>
         <w:t>ToDo</w:t>
       </w:r>
-      <w:proofErr w:type="spellEnd"/>
     </w:p>
     <w:p/>
     <w:p>
@@ -2193,12 +2179,12 @@
       <w:pPr>
         <w:pStyle w:val="Heading2"/>
       </w:pPr>
-      <w:bookmarkStart w:id="16" w:name="_Toc473109648"/>
+      <w:bookmarkStart w:id="15" w:name="_Toc473109648"/>
       <w:r>
         <w:lastRenderedPageBreak/>
         <w:t>QA Environment</w:t>
       </w:r>
-      <w:bookmarkEnd w:id="16"/>
+      <w:bookmarkEnd w:id="15"/>
     </w:p>
     <w:p/>
     <w:p>
@@ -2267,27 +2253,14 @@
       <w:r>
         <w:t xml:space="preserve">Figure </w:t>
       </w:r>
-      <w:r>
-        <w:fldChar w:fldCharType="begin"/>
-      </w:r>
-      <w:r>
-        <w:instrText xml:space="preserve"> SEQ Figure \* ARABIC </w:instrText>
-      </w:r>
-      <w:r>
-        <w:fldChar w:fldCharType="separate"/>
-      </w:r>
-      <w:r>
-        <w:rPr>
-          <w:noProof/>
-        </w:rPr>
-        <w:t>1</w:t>
-      </w:r>
-      <w:r>
-        <w:rPr>
-          <w:noProof/>
-        </w:rPr>
-        <w:fldChar w:fldCharType="end"/>
-      </w:r>
+      <w:fldSimple w:instr=" SEQ Figure \* ARABIC ">
+        <w:r>
+          <w:rPr>
+            <w:noProof/>
+          </w:rPr>
+          <w:t>1</w:t>
+        </w:r>
+      </w:fldSimple>
       <w:r>
         <w:t>: TCS QA Environment</w:t>
       </w:r>
@@ -2363,7 +2336,10 @@
         </w:numPr>
       </w:pPr>
       <w:r>
-        <w:t xml:space="preserve">A new QA-specific container, </w:t>
+        <w:t xml:space="preserve">A </w:t>
+      </w:r>
+      <w:r>
+        <w:t xml:space="preserve">QA-specific container, </w:t>
       </w:r>
       <w:r>
         <w:rPr>
@@ -2497,12 +2473,12 @@
       <w:pPr>
         <w:pStyle w:val="Heading2"/>
       </w:pPr>
-      <w:bookmarkStart w:id="17" w:name="_Toc473109649"/>
+      <w:bookmarkStart w:id="16" w:name="_Toc473109649"/>
       <w:r>
         <w:lastRenderedPageBreak/>
         <w:t>Production Environment</w:t>
       </w:r>
-      <w:bookmarkEnd w:id="17"/>
+      <w:bookmarkEnd w:id="16"/>
     </w:p>
     <w:p>
       <w:r>
@@ -2678,26 +2654,42 @@
         <w:t>i</w:t>
       </w:r>
       <w:r>
-        <w:t>nto the active</w:t>
-      </w:r>
-      <w:r>
-        <w:t xml:space="preserve"> Postgres container, pg1 or pg2.  Meanwhile, </w:t>
-      </w:r>
-      <w:r>
-        <w:t xml:space="preserve">the </w:t>
+        <w:t xml:space="preserve">nto the </w:t>
       </w:r>
       <w:r>
         <w:rPr>
           <w:rFonts w:ascii="Franklin Gothic Demi" w:hAnsi="Franklin Gothic Demi"/>
           <w:lang w:eastAsia="en-US"/>
         </w:rPr>
-        <w:t>tms-interface</w:t>
+        <w:t>pg1</w:t>
+      </w:r>
+      <w:r>
+        <w:t xml:space="preserve"> </w:t>
+      </w:r>
+      <w:r>
+        <w:t>Postgres container</w:t>
+      </w:r>
+      <w:r>
+        <w:t xml:space="preserve">.  </w:t>
+      </w:r>
+      <w:r>
+        <w:t xml:space="preserve">Meanwhile, </w:t>
+      </w:r>
+      <w:r>
+        <w:t xml:space="preserve">the </w:t>
       </w:r>
       <w:r>
         <w:rPr>
           <w:rFonts w:ascii="Franklin Gothic Demi" w:hAnsi="Franklin Gothic Demi"/>
           <w:lang w:eastAsia="en-US"/>
         </w:rPr>
+        <w:t>tms-interface</w:t>
+      </w:r>
+      <w:r>
+        <w:rPr>
+          <w:rFonts w:ascii="Franklin Gothic Demi" w:hAnsi="Franklin Gothic Demi"/>
+          <w:lang w:eastAsia="en-US"/>
+        </w:rPr>
         <w:t xml:space="preserve"> </w:t>
       </w:r>
       <w:r>
@@ -2712,52 +2704,49 @@
     </w:p>
     <w:p>
       <w:r>
-        <w:t xml:space="preserve">Note that the Postgres container into which the SMDR records are ingested are actually 2 such, </w:t>
+        <w:t xml:space="preserve">Note that the </w:t>
       </w:r>
       <w:r>
         <w:rPr>
           <w:rFonts w:ascii="Franklin Gothic Demi" w:hAnsi="Franklin Gothic Demi"/>
-        </w:rPr>
-        <w:t>pg1</w:t>
-      </w:r>
-      <w:r>
-        <w:t xml:space="preserve"> and </w:t>
+          <w:lang w:eastAsia="en-US"/>
+        </w:rPr>
+        <w:t>pg</w:t>
       </w:r>
       <w:r>
         <w:rPr>
           <w:rFonts w:ascii="Franklin Gothic Demi" w:hAnsi="Franklin Gothic Demi"/>
-        </w:rPr>
-        <w:t>pg2</w:t>
-      </w:r>
-      <w:r>
-        <w:t xml:space="preserve">, but only one of these are operationally active at any given time.  At any given time, this other one may not exist at all, it may exist but not </w:t>
-      </w:r>
-      <w:r>
-        <w:t xml:space="preserve">be </w:t>
-      </w:r>
-      <w:r>
-        <w:t xml:space="preserve">running, but it could also be running in a standby state.  </w:t>
-      </w:r>
-      <w:r>
-        <w:t>In the latter case, typically</w:t>
-      </w:r>
-      <w:r>
-        <w:t xml:space="preserve"> a </w:t>
-      </w:r>
-      <w:r>
-        <w:t>database</w:t>
-      </w:r>
-      <w:r>
-        <w:t xml:space="preserve"> restore was done to the standby Postgres container (such a restore would be useful </w:t>
-      </w:r>
-      <w:r>
-        <w:t>when</w:t>
-      </w:r>
-      <w:r>
-        <w:t xml:space="preserve"> investigating</w:t>
-      </w:r>
-      <w:r>
-        <w:t xml:space="preserve"> some historical database anomaly).</w:t>
+          <w:lang w:eastAsia="en-US"/>
+        </w:rPr>
+        <w:t xml:space="preserve">2 </w:t>
+      </w:r>
+      <w:r>
+        <w:t xml:space="preserve">container </w:t>
+      </w:r>
+      <w:r>
+        <w:t xml:space="preserve">is exclusively used to run a historical version of the operational database.  </w:t>
+      </w:r>
+      <w:r>
+        <w:t xml:space="preserve">Its data content can be loaded (and Postgres activated) by running the utility </w:t>
+      </w:r>
+      <w:r>
+        <w:rPr>
+          <w:rFonts w:ascii="Franklin Gothic Demi" w:hAnsi="Franklin Gothic Demi"/>
+        </w:rPr>
+        <w:t>pg-offline-recovery</w:t>
+      </w:r>
+      <w:r>
+        <w:t xml:space="preserve">.  Note that the container </w:t>
+      </w:r>
+      <w:r>
+        <w:rPr>
+          <w:rFonts w:ascii="Franklin Gothic Demi" w:hAnsi="Franklin Gothic Demi"/>
+          <w:lang w:eastAsia="en-US"/>
+        </w:rPr>
+        <w:t xml:space="preserve">pg2 </w:t>
+      </w:r>
+      <w:r>
+        <w:t>need not exist at all (GONE) or it may exist, but not be running (STOPPED).</w:t>
       </w:r>
     </w:p>
     <w:p>
@@ -2846,7 +2835,7 @@
           <w:lang w:eastAsia="en-US"/>
         </w:rPr>
       </w:pPr>
-      <w:bookmarkStart w:id="18" w:name="_Toc473109650"/>
+      <w:bookmarkStart w:id="17" w:name="_Toc473109650"/>
       <w:r>
         <w:rPr>
           <w:rFonts w:eastAsia="Times New Roman"/>
@@ -2855,6 +2844,10 @@
         <w:lastRenderedPageBreak/>
         <w:t>Software Release Workflow</w:t>
       </w:r>
+      <w:bookmarkEnd w:id="17"/>
+    </w:p>
+    <w:p>
+      <w:bookmarkStart w:id="18" w:name="_GoBack"/>
       <w:bookmarkEnd w:id="18"/>
     </w:p>
     <w:p>
@@ -3225,7 +3218,7 @@
         <w:color w:val="000000" w:themeColor="text1"/>
         <w:sz w:val="21"/>
       </w:rPr>
-      <w:t>4</w:t>
+      <w:t>8</w:t>
     </w:r>
     <w:r>
       <w:rPr>
@@ -3386,21 +3379,11 @@
       <w:tab/>
       <w:t xml:space="preserve">Version </w:t>
     </w:r>
-    <w:r>
-      <w:fldChar w:fldCharType="begin"/>
-    </w:r>
-    <w:r>
-      <w:instrText xml:space="preserve"> DOCPROPERTY "Version"  \* MERGEFORMAT </w:instrText>
-    </w:r>
-    <w:r>
-      <w:fldChar w:fldCharType="separate"/>
-    </w:r>
-    <w:r>
-      <w:t>1.0.0</w:t>
-    </w:r>
-    <w:r>
-      <w:fldChar w:fldCharType="end"/>
-    </w:r>
+    <w:fldSimple w:instr=" DOCPROPERTY &quot;Version&quot;  \* MERGEFORMAT ">
+      <w:r>
+        <w:t>1.0.0</w:t>
+      </w:r>
+    </w:fldSimple>
   </w:p>
 </w:hdr>
 </file>
@@ -9901,7 +9884,7 @@
 </file>
 
 <file path=customXml/itemProps6.xml><?xml version="1.0" encoding="utf-8"?>
-<ds:datastoreItem xmlns:ds="http://schemas.openxmlformats.org/officeDocument/2006/customXml" ds:itemID="{98919F3A-6581-3C47-A80A-BB9E5285F86E}">
+<ds:datastoreItem xmlns:ds="http://schemas.openxmlformats.org/officeDocument/2006/customXml" ds:itemID="{3E0FC89B-EBF9-FF49-8E74-0DA751B085AC}">
   <ds:schemaRefs>
     <ds:schemaRef ds:uri="http://schemas.openxmlformats.org/officeDocument/2006/bibliography"/>
   </ds:schemaRefs>

</xml_diff>

<commit_message>
Add section "How to Release Software"
</commit_message>
<xml_diff>
--- a/docs/TCS Developer Manual.docx
+++ b/docs/TCS Developer Manual.docx
@@ -40,11 +40,21 @@
       <w:r>
         <w:t xml:space="preserve">Version </w:t>
       </w:r>
-      <w:fldSimple w:instr=" DOCPROPERTY &quot;Version&quot;  \* MERGEFORMAT ">
-        <w:r>
-          <w:t>1.0.0</w:t>
-        </w:r>
-      </w:fldSimple>
+      <w:r>
+        <w:fldChar w:fldCharType="begin"/>
+      </w:r>
+      <w:r>
+        <w:instrText xml:space="preserve"> DOCPROPERTY "Version"  \* MERGEFORMAT </w:instrText>
+      </w:r>
+      <w:r>
+        <w:fldChar w:fldCharType="separate"/>
+      </w:r>
+      <w:r>
+        <w:t>1.0.0</w:t>
+      </w:r>
+      <w:r>
+        <w:fldChar w:fldCharType="end"/>
+      </w:r>
     </w:p>
     <w:p>
       <w:r>
@@ -301,7 +311,7 @@
                 <w:sz w:val="21"/>
                 <w:szCs w:val="21"/>
               </w:rPr>
-              <w:t>2-01</w:t>
+              <w:t>2-24</w:t>
             </w:r>
           </w:p>
         </w:tc>
@@ -323,6 +333,8 @@
               </w:rPr>
               <w:t>Original Release</w:t>
             </w:r>
+            <w:bookmarkStart w:id="0" w:name="_GoBack"/>
+            <w:bookmarkEnd w:id="0"/>
           </w:p>
         </w:tc>
       </w:tr>
@@ -434,7 +446,7 @@
         <w:rPr>
           <w:noProof/>
         </w:rPr>
-        <w:instrText xml:space="preserve"> PAGEREF _Toc475115188 \h </w:instrText>
+        <w:instrText xml:space="preserve"> PAGEREF _Toc475374470 \h </w:instrText>
       </w:r>
       <w:r>
         <w:rPr>
@@ -521,7 +533,7 @@
         <w:rPr>
           <w:noProof/>
         </w:rPr>
-        <w:instrText xml:space="preserve"> PAGEREF _Toc475115189 \h </w:instrText>
+        <w:instrText xml:space="preserve"> PAGEREF _Toc475374471 \h </w:instrText>
       </w:r>
       <w:r>
         <w:rPr>
@@ -608,7 +620,7 @@
         <w:rPr>
           <w:noProof/>
         </w:rPr>
-        <w:instrText xml:space="preserve"> PAGEREF _Toc475115190 \h </w:instrText>
+        <w:instrText xml:space="preserve"> PAGEREF _Toc475374472 \h </w:instrText>
       </w:r>
       <w:r>
         <w:rPr>
@@ -695,7 +707,7 @@
         <w:rPr>
           <w:noProof/>
         </w:rPr>
-        <w:instrText xml:space="preserve"> PAGEREF _Toc475115191 \h </w:instrText>
+        <w:instrText xml:space="preserve"> PAGEREF _Toc475374473 \h </w:instrText>
       </w:r>
       <w:r>
         <w:rPr>
@@ -782,7 +794,7 @@
         <w:rPr>
           <w:noProof/>
         </w:rPr>
-        <w:instrText xml:space="preserve"> PAGEREF _Toc475115192 \h </w:instrText>
+        <w:instrText xml:space="preserve"> PAGEREF _Toc475374474 \h </w:instrText>
       </w:r>
       <w:r>
         <w:rPr>
@@ -869,7 +881,7 @@
         <w:rPr>
           <w:noProof/>
         </w:rPr>
-        <w:instrText xml:space="preserve"> PAGEREF _Toc475115193 \h </w:instrText>
+        <w:instrText xml:space="preserve"> PAGEREF _Toc475374475 \h </w:instrText>
       </w:r>
       <w:r>
         <w:rPr>
@@ -956,7 +968,7 @@
         <w:rPr>
           <w:noProof/>
         </w:rPr>
-        <w:instrText xml:space="preserve"> PAGEREF _Toc475115194 \h </w:instrText>
+        <w:instrText xml:space="preserve"> PAGEREF _Toc475374476 \h </w:instrText>
       </w:r>
       <w:r>
         <w:rPr>
@@ -1043,7 +1055,7 @@
         <w:rPr>
           <w:noProof/>
         </w:rPr>
-        <w:instrText xml:space="preserve"> PAGEREF _Toc475115195 \h </w:instrText>
+        <w:instrText xml:space="preserve"> PAGEREF _Toc475374477 \h </w:instrText>
       </w:r>
       <w:r>
         <w:rPr>
@@ -1134,7 +1146,7 @@
         <w:rPr>
           <w:noProof/>
         </w:rPr>
-        <w:instrText xml:space="preserve"> PAGEREF _Toc475115196 \h </w:instrText>
+        <w:instrText xml:space="preserve"> PAGEREF _Toc475374478 \h </w:instrText>
       </w:r>
       <w:r>
         <w:rPr>
@@ -1221,7 +1233,7 @@
         <w:rPr>
           <w:noProof/>
         </w:rPr>
-        <w:instrText xml:space="preserve"> PAGEREF _Toc475115197 \h </w:instrText>
+        <w:instrText xml:space="preserve"> PAGEREF _Toc475374479 \h </w:instrText>
       </w:r>
       <w:r>
         <w:rPr>
@@ -1308,7 +1320,7 @@
         <w:rPr>
           <w:noProof/>
         </w:rPr>
-        <w:instrText xml:space="preserve"> PAGEREF _Toc475115198 \h </w:instrText>
+        <w:instrText xml:space="preserve"> PAGEREF _Toc475374480 \h </w:instrText>
       </w:r>
       <w:r>
         <w:rPr>
@@ -1395,7 +1407,7 @@
         <w:rPr>
           <w:noProof/>
         </w:rPr>
-        <w:instrText xml:space="preserve"> PAGEREF _Toc475115199 \h </w:instrText>
+        <w:instrText xml:space="preserve"> PAGEREF _Toc475374481 \h </w:instrText>
       </w:r>
       <w:r>
         <w:rPr>
@@ -1482,7 +1494,7 @@
         <w:rPr>
           <w:noProof/>
         </w:rPr>
-        <w:instrText xml:space="preserve"> PAGEREF _Toc475115200 \h </w:instrText>
+        <w:instrText xml:space="preserve"> PAGEREF _Toc475374482 \h </w:instrText>
       </w:r>
       <w:r>
         <w:rPr>
@@ -1575,7 +1587,7 @@
         <w:rPr>
           <w:noProof/>
         </w:rPr>
-        <w:instrText xml:space="preserve"> PAGEREF _Toc475115201 \h </w:instrText>
+        <w:instrText xml:space="preserve"> PAGEREF _Toc475374483 \h </w:instrText>
       </w:r>
       <w:r>
         <w:rPr>
@@ -1662,7 +1674,7 @@
         <w:rPr>
           <w:noProof/>
         </w:rPr>
-        <w:instrText xml:space="preserve"> PAGEREF _Toc475115202 \h </w:instrText>
+        <w:instrText xml:space="preserve"> PAGEREF _Toc475374484 \h </w:instrText>
       </w:r>
       <w:r>
         <w:rPr>
@@ -1749,7 +1761,7 @@
         <w:rPr>
           <w:noProof/>
         </w:rPr>
-        <w:instrText xml:space="preserve"> PAGEREF _Toc475115203 \h </w:instrText>
+        <w:instrText xml:space="preserve"> PAGEREF _Toc475374485 \h </w:instrText>
       </w:r>
       <w:r>
         <w:rPr>
@@ -1836,7 +1848,7 @@
         <w:rPr>
           <w:noProof/>
         </w:rPr>
-        <w:instrText xml:space="preserve"> PAGEREF _Toc475115204 \h </w:instrText>
+        <w:instrText xml:space="preserve"> PAGEREF _Toc475374486 \h </w:instrText>
       </w:r>
       <w:r>
         <w:rPr>
@@ -1923,7 +1935,7 @@
         <w:rPr>
           <w:noProof/>
         </w:rPr>
-        <w:instrText xml:space="preserve"> PAGEREF _Toc475115205 \h </w:instrText>
+        <w:instrText xml:space="preserve"> PAGEREF _Toc475374487 \h </w:instrText>
       </w:r>
       <w:r>
         <w:rPr>
@@ -2010,7 +2022,7 @@
         <w:rPr>
           <w:noProof/>
         </w:rPr>
-        <w:instrText xml:space="preserve"> PAGEREF _Toc475115206 \h </w:instrText>
+        <w:instrText xml:space="preserve"> PAGEREF _Toc475374488 \h </w:instrText>
       </w:r>
       <w:r>
         <w:rPr>
@@ -2103,7 +2115,7 @@
         <w:rPr>
           <w:noProof/>
         </w:rPr>
-        <w:instrText xml:space="preserve"> PAGEREF _Toc475115207 \h </w:instrText>
+        <w:instrText xml:space="preserve"> PAGEREF _Toc475374489 \h </w:instrText>
       </w:r>
       <w:r>
         <w:rPr>
@@ -2190,7 +2202,7 @@
         <w:rPr>
           <w:noProof/>
         </w:rPr>
-        <w:instrText xml:space="preserve"> PAGEREF _Toc475115208 \h </w:instrText>
+        <w:instrText xml:space="preserve"> PAGEREF _Toc475374490 \h </w:instrText>
       </w:r>
       <w:r>
         <w:rPr>
@@ -2277,7 +2289,7 @@
         <w:rPr>
           <w:noProof/>
         </w:rPr>
-        <w:instrText xml:space="preserve"> PAGEREF _Toc475115209 \h </w:instrText>
+        <w:instrText xml:space="preserve"> PAGEREF _Toc475374491 \h </w:instrText>
       </w:r>
       <w:r>
         <w:rPr>
@@ -2364,7 +2376,7 @@
         <w:rPr>
           <w:noProof/>
         </w:rPr>
-        <w:instrText xml:space="preserve"> PAGEREF _Toc475115210 \h </w:instrText>
+        <w:instrText xml:space="preserve"> PAGEREF _Toc475374492 \h </w:instrText>
       </w:r>
       <w:r>
         <w:rPr>
@@ -2381,7 +2393,7 @@
         <w:rPr>
           <w:noProof/>
         </w:rPr>
-        <w:t>11</w:t>
+        <w:t>10</w:t>
       </w:r>
       <w:r>
         <w:rPr>
@@ -2451,7 +2463,7 @@
         <w:rPr>
           <w:noProof/>
         </w:rPr>
-        <w:instrText xml:space="preserve"> PAGEREF _Toc475115211 \h </w:instrText>
+        <w:instrText xml:space="preserve"> PAGEREF _Toc475374493 \h </w:instrText>
       </w:r>
       <w:r>
         <w:rPr>
@@ -2538,7 +2550,7 @@
         <w:rPr>
           <w:noProof/>
         </w:rPr>
-        <w:instrText xml:space="preserve"> PAGEREF _Toc475115212 \h </w:instrText>
+        <w:instrText xml:space="preserve"> PAGEREF _Toc475374494 \h </w:instrText>
       </w:r>
       <w:r>
         <w:rPr>
@@ -2625,7 +2637,7 @@
         <w:rPr>
           <w:noProof/>
         </w:rPr>
-        <w:instrText xml:space="preserve"> PAGEREF _Toc475115213 \h </w:instrText>
+        <w:instrText xml:space="preserve"> PAGEREF _Toc475374495 \h </w:instrText>
       </w:r>
       <w:r>
         <w:rPr>
@@ -2712,7 +2724,7 @@
         <w:rPr>
           <w:noProof/>
         </w:rPr>
-        <w:instrText xml:space="preserve"> PAGEREF _Toc475115214 \h </w:instrText>
+        <w:instrText xml:space="preserve"> PAGEREF _Toc475374496 \h </w:instrText>
       </w:r>
       <w:r>
         <w:rPr>
@@ -2799,7 +2811,7 @@
         <w:rPr>
           <w:noProof/>
         </w:rPr>
-        <w:instrText xml:space="preserve"> PAGEREF _Toc475115215 \h </w:instrText>
+        <w:instrText xml:space="preserve"> PAGEREF _Toc475374497 \h </w:instrText>
       </w:r>
       <w:r>
         <w:rPr>
@@ -2888,7 +2900,7 @@
         <w:rPr>
           <w:noProof/>
         </w:rPr>
-        <w:instrText xml:space="preserve"> PAGEREF _Toc475115216 \h </w:instrText>
+        <w:instrText xml:space="preserve"> PAGEREF _Toc475374498 \h </w:instrText>
       </w:r>
       <w:r>
         <w:rPr>
@@ -2923,14 +2935,14 @@
       <w:pPr>
         <w:pStyle w:val="Heading1"/>
       </w:pPr>
-      <w:bookmarkStart w:id="0" w:name="_Toc466012384"/>
-      <w:bookmarkStart w:id="1" w:name="_Toc475115188"/>
+      <w:bookmarkStart w:id="1" w:name="_Toc466012384"/>
+      <w:bookmarkStart w:id="2" w:name="_Toc475374470"/>
       <w:r>
         <w:lastRenderedPageBreak/>
         <w:t>Introduction</w:t>
       </w:r>
-      <w:bookmarkEnd w:id="0"/>
       <w:bookmarkEnd w:id="1"/>
+      <w:bookmarkEnd w:id="2"/>
     </w:p>
     <w:p/>
     <w:p>
@@ -3008,13 +3020,13 @@
       <w:pPr>
         <w:pStyle w:val="Heading2"/>
       </w:pPr>
-      <w:bookmarkStart w:id="2" w:name="_Toc466012385"/>
-      <w:bookmarkStart w:id="3" w:name="_Toc475115189"/>
+      <w:bookmarkStart w:id="3" w:name="_Toc466012385"/>
+      <w:bookmarkStart w:id="4" w:name="_Toc475374471"/>
       <w:r>
         <w:t>Purpose</w:t>
       </w:r>
-      <w:bookmarkEnd w:id="2"/>
       <w:bookmarkEnd w:id="3"/>
+      <w:bookmarkEnd w:id="4"/>
     </w:p>
     <w:p>
       <w:r>
@@ -3055,11 +3067,11 @@
       <w:pPr>
         <w:pStyle w:val="Heading2"/>
       </w:pPr>
-      <w:bookmarkStart w:id="4" w:name="_Toc475115190"/>
+      <w:bookmarkStart w:id="5" w:name="_Toc475374472"/>
       <w:r>
         <w:t>Scope</w:t>
       </w:r>
-      <w:bookmarkEnd w:id="4"/>
+      <w:bookmarkEnd w:id="5"/>
     </w:p>
     <w:p>
       <w:r>
@@ -3097,11 +3109,11 @@
       <w:pPr>
         <w:pStyle w:val="Heading2"/>
       </w:pPr>
-      <w:bookmarkStart w:id="5" w:name="_Toc475115191"/>
+      <w:bookmarkStart w:id="6" w:name="_Toc475374473"/>
       <w:r>
         <w:t>Document Location</w:t>
       </w:r>
-      <w:bookmarkEnd w:id="5"/>
+      <w:bookmarkEnd w:id="6"/>
     </w:p>
     <w:p>
       <w:r>
@@ -3128,11 +3140,11 @@
       <w:pPr>
         <w:pStyle w:val="Heading2"/>
       </w:pPr>
-      <w:bookmarkStart w:id="6" w:name="_Toc475115192"/>
+      <w:bookmarkStart w:id="7" w:name="_Toc475374474"/>
       <w:r>
         <w:t>Document Status</w:t>
       </w:r>
-      <w:bookmarkEnd w:id="6"/>
+      <w:bookmarkEnd w:id="7"/>
     </w:p>
     <w:p>
       <w:r>
@@ -3152,16 +3164,16 @@
       <w:pPr>
         <w:pStyle w:val="Heading2"/>
       </w:pPr>
-      <w:bookmarkStart w:id="7" w:name="_Toc466012386"/>
-      <w:bookmarkStart w:id="8" w:name="_Toc475115193"/>
+      <w:bookmarkStart w:id="8" w:name="_Toc466012386"/>
+      <w:bookmarkStart w:id="9" w:name="_Toc475374475"/>
       <w:r>
         <w:t xml:space="preserve">Acronyms </w:t>
       </w:r>
       <w:r>
         <w:t>Definitions</w:t>
       </w:r>
-      <w:bookmarkEnd w:id="7"/>
       <w:bookmarkEnd w:id="8"/>
+      <w:bookmarkEnd w:id="9"/>
     </w:p>
     <w:p>
       <w:r>
@@ -3175,16 +3187,16 @@
       <w:pPr>
         <w:pStyle w:val="Heading2"/>
       </w:pPr>
-      <w:bookmarkStart w:id="9" w:name="_Toc466012387"/>
-      <w:bookmarkStart w:id="10" w:name="_Toc475115194"/>
+      <w:bookmarkStart w:id="10" w:name="_Toc466012387"/>
+      <w:bookmarkStart w:id="11" w:name="_Toc475374476"/>
       <w:r>
         <w:t>References</w:t>
       </w:r>
-      <w:bookmarkEnd w:id="9"/>
+      <w:bookmarkEnd w:id="10"/>
       <w:r>
         <w:t xml:space="preserve"> and Related Documents</w:t>
       </w:r>
-      <w:bookmarkEnd w:id="10"/>
+      <w:bookmarkEnd w:id="11"/>
     </w:p>
     <w:p>
       <w:r>
@@ -3198,11 +3210,11 @@
       <w:pPr>
         <w:pStyle w:val="Heading2"/>
       </w:pPr>
-      <w:bookmarkStart w:id="11" w:name="_Toc475115195"/>
+      <w:bookmarkStart w:id="12" w:name="_Toc475374477"/>
       <w:r>
         <w:t>Open Issues</w:t>
       </w:r>
-      <w:bookmarkEnd w:id="11"/>
+      <w:bookmarkEnd w:id="12"/>
     </w:p>
     <w:p>
       <w:r>
@@ -3219,7 +3231,7 @@
           <w:lang w:eastAsia="en-US"/>
         </w:rPr>
       </w:pPr>
-      <w:bookmarkStart w:id="12" w:name="_Toc475115196"/>
+      <w:bookmarkStart w:id="13" w:name="_Toc475374478"/>
       <w:r>
         <w:rPr>
           <w:lang w:eastAsia="en-US"/>
@@ -3233,7 +3245,7 @@
         </w:rPr>
         <w:t xml:space="preserve"> Environments</w:t>
       </w:r>
-      <w:bookmarkEnd w:id="12"/>
+      <w:bookmarkEnd w:id="13"/>
     </w:p>
     <w:p>
       <w:r>
@@ -3265,11 +3277,11 @@
       <w:pPr>
         <w:pStyle w:val="Heading2"/>
       </w:pPr>
-      <w:bookmarkStart w:id="13" w:name="_Toc475115197"/>
+      <w:bookmarkStart w:id="14" w:name="_Toc475374479"/>
       <w:r>
         <w:t>Common Containers</w:t>
       </w:r>
-      <w:bookmarkEnd w:id="13"/>
+      <w:bookmarkEnd w:id="14"/>
     </w:p>
     <w:p>
       <w:r>
@@ -3386,11 +3398,11 @@
       <w:pPr>
         <w:pStyle w:val="Heading2"/>
       </w:pPr>
-      <w:bookmarkStart w:id="14" w:name="_Toc475115198"/>
+      <w:bookmarkStart w:id="15" w:name="_Toc475374480"/>
       <w:r>
         <w:t>Development Environment</w:t>
       </w:r>
-      <w:bookmarkEnd w:id="14"/>
+      <w:bookmarkEnd w:id="15"/>
     </w:p>
     <w:p>
       <w:proofErr w:type="spellStart"/>
@@ -3417,12 +3429,12 @@
       <w:pPr>
         <w:pStyle w:val="Heading2"/>
       </w:pPr>
-      <w:bookmarkStart w:id="15" w:name="_Toc475115199"/>
+      <w:bookmarkStart w:id="16" w:name="_Toc475374481"/>
       <w:r>
         <w:lastRenderedPageBreak/>
         <w:t>QA Environment</w:t>
       </w:r>
-      <w:bookmarkEnd w:id="15"/>
+      <w:bookmarkEnd w:id="16"/>
     </w:p>
     <w:p/>
     <w:p>
@@ -3491,14 +3503,27 @@
       <w:r>
         <w:t xml:space="preserve">Figure </w:t>
       </w:r>
-      <w:fldSimple w:instr=" SEQ Figure \* ARABIC ">
-        <w:r>
-          <w:rPr>
-            <w:noProof/>
-          </w:rPr>
-          <w:t>1</w:t>
-        </w:r>
-      </w:fldSimple>
+      <w:r>
+        <w:fldChar w:fldCharType="begin"/>
+      </w:r>
+      <w:r>
+        <w:instrText xml:space="preserve"> SEQ Figure \* ARABIC </w:instrText>
+      </w:r>
+      <w:r>
+        <w:fldChar w:fldCharType="separate"/>
+      </w:r>
+      <w:r>
+        <w:rPr>
+          <w:noProof/>
+        </w:rPr>
+        <w:t>1</w:t>
+      </w:r>
+      <w:r>
+        <w:rPr>
+          <w:noProof/>
+        </w:rPr>
+        <w:fldChar w:fldCharType="end"/>
+      </w:r>
       <w:r>
         <w:t>: TCS QA Environment</w:t>
       </w:r>
@@ -3711,12 +3736,12 @@
       <w:pPr>
         <w:pStyle w:val="Heading2"/>
       </w:pPr>
-      <w:bookmarkStart w:id="16" w:name="_Toc475115200"/>
+      <w:bookmarkStart w:id="17" w:name="_Toc475374482"/>
       <w:r>
         <w:lastRenderedPageBreak/>
         <w:t>Production Environment</w:t>
       </w:r>
-      <w:bookmarkEnd w:id="16"/>
+      <w:bookmarkEnd w:id="17"/>
     </w:p>
     <w:p>
       <w:r>
@@ -4066,7 +4091,7 @@
           <w:lang w:eastAsia="en-US"/>
         </w:rPr>
       </w:pPr>
-      <w:bookmarkStart w:id="17" w:name="_Toc475115201"/>
+      <w:bookmarkStart w:id="18" w:name="_Toc475374483"/>
       <w:r>
         <w:rPr>
           <w:rFonts w:eastAsia="Times New Roman"/>
@@ -4075,7 +4100,7 @@
         <w:lastRenderedPageBreak/>
         <w:t>Docker</w:t>
       </w:r>
-      <w:bookmarkEnd w:id="17"/>
+      <w:bookmarkEnd w:id="18"/>
     </w:p>
     <w:p>
       <w:r>
@@ -4100,25 +4125,31 @@
       <w:pPr>
         <w:pStyle w:val="Heading2"/>
       </w:pPr>
-      <w:bookmarkStart w:id="18" w:name="_Toc475115202"/>
+      <w:bookmarkStart w:id="19" w:name="_Toc475374484"/>
       <w:r>
         <w:t>Docker Images</w:t>
       </w:r>
-      <w:bookmarkEnd w:id="18"/>
-    </w:p>
-    <w:p/>
+      <w:bookmarkEnd w:id="19"/>
+    </w:p>
+    <w:p>
+      <w:proofErr w:type="spellStart"/>
+      <w:r>
+        <w:t>ToDo</w:t>
+      </w:r>
+      <w:proofErr w:type="spellEnd"/>
+    </w:p>
     <w:p>
       <w:pPr>
         <w:pStyle w:val="Heading2"/>
       </w:pPr>
-      <w:bookmarkStart w:id="19" w:name="_Toc475115203"/>
+      <w:bookmarkStart w:id="20" w:name="_Toc475374485"/>
       <w:r>
         <w:t xml:space="preserve">Docker Project: </w:t>
       </w:r>
       <w:r>
         <w:t>stores</w:t>
       </w:r>
-      <w:bookmarkEnd w:id="19"/>
+      <w:bookmarkEnd w:id="20"/>
     </w:p>
     <w:p>
       <w:r>
@@ -4396,11 +4427,11 @@
       <w:pPr>
         <w:pStyle w:val="Heading2"/>
       </w:pPr>
-      <w:bookmarkStart w:id="20" w:name="_Toc475115204"/>
+      <w:bookmarkStart w:id="21" w:name="_Toc475374486"/>
       <w:r>
         <w:t>Docker Project: prod</w:t>
       </w:r>
-      <w:bookmarkEnd w:id="20"/>
+      <w:bookmarkEnd w:id="21"/>
     </w:p>
     <w:p>
       <w:r>
@@ -4445,15 +4476,7 @@
     </w:p>
     <w:p>
       <w:r>
-        <w:t xml:space="preserve">The command $ </w:t>
-      </w:r>
-      <w:proofErr w:type="spellStart"/>
-      <w:r>
-        <w:t>tcsproj</w:t>
-      </w:r>
-      <w:proofErr w:type="spellEnd"/>
-      <w:r>
-        <w:t xml:space="preserve"> </w:t>
+        <w:t xml:space="preserve">The command $ tcsproj </w:t>
       </w:r>
       <w:r>
         <w:t xml:space="preserve">defaults the operating environment to Production.  A subsequent $ tcs will start both the Stores and Production containers.  </w:t>
@@ -4474,7 +4497,7 @@
       <w:pPr>
         <w:pStyle w:val="Heading2"/>
       </w:pPr>
-      <w:bookmarkStart w:id="21" w:name="_Toc475115205"/>
+      <w:bookmarkStart w:id="22" w:name="_Toc475374487"/>
       <w:r>
         <w:t xml:space="preserve">Docker Project: </w:t>
       </w:r>
@@ -4482,12 +4505,12 @@
       <w:r>
         <w:t>qa</w:t>
       </w:r>
-      <w:bookmarkEnd w:id="21"/>
+      <w:bookmarkEnd w:id="22"/>
       <w:proofErr w:type="spellEnd"/>
     </w:p>
     <w:p>
       <w:r>
-        <w:t>As discussed, the TCS consists of 3 operating environments and these can co-exist.  The docker project ‘</w:t>
+        <w:t>The docker project ‘</w:t>
       </w:r>
       <w:proofErr w:type="spellStart"/>
       <w:r>
@@ -4551,25 +4574,17 @@
     </w:p>
     <w:p>
       <w:r>
-        <w:t xml:space="preserve">The command $ </w:t>
+        <w:t>The command $ tcsproj defaults the operating environment to Production</w:t>
+      </w:r>
+      <w:r>
+        <w:t xml:space="preserve">, however, executing $ </w:t>
       </w:r>
       <w:proofErr w:type="spellStart"/>
       <w:r>
-        <w:t>tcsproj</w:t>
+        <w:t>qa</w:t>
       </w:r>
       <w:proofErr w:type="spellEnd"/>
       <w:r>
-        <w:t xml:space="preserve"> defaults the operating environment to Production</w:t>
-      </w:r>
-      <w:r>
-        <w:t xml:space="preserve">, however, executing $ </w:t>
-      </w:r>
-      <w:proofErr w:type="spellStart"/>
-      <w:r>
-        <w:t>qa</w:t>
-      </w:r>
-      <w:proofErr w:type="spellEnd"/>
-      <w:r>
         <w:t xml:space="preserve"> reconfigures the </w:t>
       </w:r>
       <w:r>
@@ -4580,16 +4595,20 @@
       <w:r>
         <w:t>The command prompt displays the terminal session’s current operating environment.</w:t>
       </w:r>
-    </w:p>
+      <w:r>
+        <w:t xml:space="preserve">  Once configured for the QA operating environment, the 3 QA containers can be started with $ tcs.   Similarly, these containers can be taken down with the command $ tcs down.</w:t>
+      </w:r>
+    </w:p>
+    <w:p/>
     <w:p>
       <w:pPr>
         <w:pStyle w:val="Heading2"/>
       </w:pPr>
-      <w:bookmarkStart w:id="22" w:name="_Toc475115206"/>
+      <w:bookmarkStart w:id="23" w:name="_Toc475374488"/>
       <w:r>
         <w:t>Docker Project: dev</w:t>
       </w:r>
-      <w:bookmarkEnd w:id="22"/>
+      <w:bookmarkEnd w:id="23"/>
     </w:p>
     <w:p>
       <w:r>
@@ -4634,15 +4653,7 @@
     </w:p>
     <w:p>
       <w:r>
-        <w:t xml:space="preserve">The command $ </w:t>
-      </w:r>
-      <w:proofErr w:type="spellStart"/>
-      <w:r>
-        <w:t>tcsproj</w:t>
-      </w:r>
-      <w:proofErr w:type="spellEnd"/>
-      <w:r>
-        <w:t xml:space="preserve"> defaults the operating environment to Production</w:t>
+        <w:t>The command $ tcsproj defaults the operating environment to Production</w:t>
       </w:r>
       <w:r>
         <w:t xml:space="preserve">, however, executing $ </w:t>
@@ -4680,8 +4691,60 @@
         <w:t xml:space="preserve">terminal session’s current </w:t>
       </w:r>
       <w:r>
-        <w:t>operating environment.</w:t>
-      </w:r>
+        <w:t xml:space="preserve">operating </w:t>
+      </w:r>
+      <w:r>
+        <w:t xml:space="preserve">environment. </w:t>
+      </w:r>
+      <w:r>
+        <w:t xml:space="preserve">Once configured for the </w:t>
+      </w:r>
+      <w:r>
+        <w:t>Development</w:t>
+      </w:r>
+      <w:r>
+        <w:t xml:space="preserve"> operating environment, the 3 </w:t>
+      </w:r>
+      <w:r>
+        <w:t>Development</w:t>
+      </w:r>
+      <w:r>
+        <w:t xml:space="preserve"> containers can be started with $ tcs.   </w:t>
+      </w:r>
+      <w:r>
+        <w:t>T</w:t>
+      </w:r>
+      <w:r>
+        <w:t>hese containers can be taken down with the command $ tcs down.</w:t>
+      </w:r>
+    </w:p>
+    <w:p>
+      <w:r>
+        <w:t>One key difference between the Development operating environment and the other two, is that each container has a special volume configured to be:</w:t>
+      </w:r>
+    </w:p>
+    <w:p>
+      <w:r>
+        <w:t xml:space="preserve">      </w:t>
+      </w:r>
+      <w:proofErr w:type="gramStart"/>
+      <w:r>
+        <w:t>- .</w:t>
+      </w:r>
+      <w:proofErr w:type="gramEnd"/>
+      <w:r>
+        <w:t>/lib:/app/lib</w:t>
+      </w:r>
+    </w:p>
+    <w:p>
+      <w:r>
+        <w:t>Although not obvious, this is a directive to docker-compose to execute NodeJS code drawn from the local directory structure and NOT what is found in tcs-image. This means that during the development process, there is no need to create an image for each development task.</w:t>
+      </w:r>
+    </w:p>
+    <w:p>
+      <w:pPr>
+        <w:ind w:left="1440"/>
+      </w:pPr>
     </w:p>
     <w:p/>
     <w:p/>
@@ -4694,7 +4757,7 @@
           <w:lang w:eastAsia="en-US"/>
         </w:rPr>
       </w:pPr>
-      <w:bookmarkStart w:id="23" w:name="_Toc475115207"/>
+      <w:bookmarkStart w:id="24" w:name="_Toc475374489"/>
       <w:r>
         <w:rPr>
           <w:rFonts w:eastAsia="Times New Roman"/>
@@ -4703,7 +4766,7 @@
         <w:lastRenderedPageBreak/>
         <w:t>Software Release Workflow</w:t>
       </w:r>
-      <w:bookmarkEnd w:id="23"/>
+      <w:bookmarkEnd w:id="24"/>
     </w:p>
     <w:p>
       <w:r>
@@ -4726,11 +4789,11 @@
       <w:pPr>
         <w:pStyle w:val="Heading2"/>
       </w:pPr>
-      <w:bookmarkStart w:id="24" w:name="_Toc475115208"/>
+      <w:bookmarkStart w:id="25" w:name="_Toc475374490"/>
       <w:r>
         <w:t>Define the New Version Number</w:t>
       </w:r>
-      <w:bookmarkEnd w:id="24"/>
+      <w:bookmarkEnd w:id="25"/>
     </w:p>
     <w:p>
       <w:r>
@@ -4962,11 +5025,11 @@
       <w:pPr>
         <w:pStyle w:val="Heading2"/>
       </w:pPr>
-      <w:bookmarkStart w:id="25" w:name="_Toc475115209"/>
+      <w:bookmarkStart w:id="26" w:name="_Toc475374491"/>
       <w:r>
         <w:t>Updating the Documents</w:t>
       </w:r>
-      <w:bookmarkEnd w:id="25"/>
+      <w:bookmarkEnd w:id="26"/>
     </w:p>
     <w:p>
       <w:r>
@@ -4999,126 +5062,264 @@
       <w:pPr>
         <w:pStyle w:val="Heading2"/>
       </w:pPr>
-      <w:bookmarkStart w:id="26" w:name="_Toc475115210"/>
+      <w:bookmarkStart w:id="27" w:name="_Toc475374492"/>
       <w:r>
         <w:t xml:space="preserve">Coding in the </w:t>
       </w:r>
       <w:r>
         <w:t>Development Environment</w:t>
       </w:r>
-      <w:bookmarkEnd w:id="26"/>
-    </w:p>
-    <w:p>
+      <w:bookmarkEnd w:id="27"/>
+    </w:p>
+    <w:p>
+      <w:r>
+        <w:t>Software which is specific to testing can be found in 2 locations:</w:t>
+      </w:r>
+    </w:p>
+    <w:p>
+      <w:pPr>
+        <w:pStyle w:val="ListParagraph"/>
+        <w:numPr>
+          <w:ilvl w:val="0"/>
+          <w:numId w:val="43"/>
+        </w:numPr>
+      </w:pPr>
+      <w:proofErr w:type="gramStart"/>
+      <w:r>
+        <w:t>./</w:t>
+      </w:r>
+      <w:proofErr w:type="gramEnd"/>
+      <w:r>
+        <w:t>scripts/</w:t>
+      </w:r>
       <w:proofErr w:type="spellStart"/>
       <w:r>
-        <w:t>ToDo</w:t>
+        <w:t>jenkins</w:t>
       </w:r>
       <w:proofErr w:type="spellEnd"/>
     </w:p>
     <w:p>
       <w:pPr>
+        <w:pStyle w:val="ListParagraph"/>
+        <w:numPr>
+          <w:ilvl w:val="0"/>
+          <w:numId w:val="43"/>
+        </w:numPr>
+      </w:pPr>
+      <w:proofErr w:type="gramStart"/>
+      <w:r>
+        <w:t>./</w:t>
+      </w:r>
+      <w:proofErr w:type="spellStart"/>
+      <w:proofErr w:type="gramEnd"/>
+      <w:r>
+        <w:t>src</w:t>
+      </w:r>
+      <w:proofErr w:type="spellEnd"/>
+      <w:r>
+        <w:t>/integrate</w:t>
+      </w:r>
+    </w:p>
+    <w:p>
+      <w:r>
+        <w:lastRenderedPageBreak/>
+        <w:t xml:space="preserve">Adding a new feature to the TCS will usually require a new Test Case to be coded (test code is found </w:t>
+      </w:r>
+      <w:proofErr w:type="gramStart"/>
+      <w:r>
+        <w:t>in .</w:t>
+      </w:r>
+      <w:proofErr w:type="gramEnd"/>
+      <w:r>
+        <w:t>/</w:t>
+      </w:r>
+      <w:proofErr w:type="spellStart"/>
+      <w:r>
+        <w:t>src</w:t>
+      </w:r>
+      <w:proofErr w:type="spellEnd"/>
+      <w:r>
+        <w:t xml:space="preserve">/integrate).   Once this code is complete, then it is a matter of adding the new Test Case to the </w:t>
+      </w:r>
+      <w:proofErr w:type="gramStart"/>
+      <w:r>
+        <w:t>file .</w:t>
+      </w:r>
+      <w:proofErr w:type="gramEnd"/>
+      <w:r>
+        <w:t>/script/Jenkins</w:t>
+      </w:r>
+    </w:p>
+    <w:p>
+      <w:r>
+        <w:t>Before proceeding to the next step, ensure first that all the Test Cases execute successfully in the Development environment.  This can be done as follows form the command prompt:</w:t>
+      </w:r>
+    </w:p>
+    <w:p>
+      <w:pPr>
+        <w:pStyle w:val="ListParagraph"/>
+        <w:numPr>
+          <w:ilvl w:val="0"/>
+          <w:numId w:val="44"/>
+        </w:numPr>
+      </w:pPr>
+      <w:r>
+        <w:t>tcs-testing</w:t>
+      </w:r>
+      <w:r>
+        <w:t xml:space="preserve"> dev [trace]  </w:t>
+      </w:r>
+      <w:r>
+        <w:br/>
+        <w:t># Providing the ‘trace’ parameter will provide a more voluminous output.</w:t>
+      </w:r>
+    </w:p>
+    <w:p>
+      <w:pPr>
         <w:pStyle w:val="Heading2"/>
       </w:pPr>
-      <w:bookmarkStart w:id="27" w:name="_Toc475115211"/>
+      <w:bookmarkStart w:id="28" w:name="_Toc475374493"/>
       <w:r>
         <w:t>Building Docker Images</w:t>
       </w:r>
-      <w:bookmarkEnd w:id="27"/>
-    </w:p>
-    <w:p>
-      <w:bookmarkStart w:id="28" w:name="_Toc475115212"/>
+      <w:bookmarkEnd w:id="28"/>
+    </w:p>
+    <w:p>
+      <w:r>
+        <w:t xml:space="preserve">Once coding and testing are complete, </w:t>
+      </w:r>
+      <w:r>
+        <w:t>new images can be built with the following command:</w:t>
+      </w:r>
+    </w:p>
+    <w:p>
+      <w:pPr>
+        <w:ind w:left="576"/>
+      </w:pPr>
+      <w:r>
+        <w:t>$ build-images</w:t>
+      </w:r>
+    </w:p>
+    <w:p>
+      <w:r>
+        <w:t>Further, if the builds are successful, then the new</w:t>
+      </w:r>
+      <w:r>
+        <w:t xml:space="preserve"> images are sent to Docker Hub </w:t>
+      </w:r>
+      <w:r>
+        <w:t xml:space="preserve">from where they can be retrieved later by the customer, </w:t>
+      </w:r>
+      <w:r>
+        <w:t>as</w:t>
+      </w:r>
+      <w:r>
+        <w:t xml:space="preserve"> required.</w:t>
+      </w:r>
+    </w:p>
+    <w:p/>
+    <w:p>
+      <w:pPr>
+        <w:pStyle w:val="Heading2"/>
+      </w:pPr>
+      <w:bookmarkStart w:id="29" w:name="_Toc475374494"/>
+      <w:r>
+        <w:t xml:space="preserve">Testing in the QA </w:t>
+      </w:r>
+      <w:r>
+        <w:t>Environment</w:t>
+      </w:r>
+      <w:bookmarkEnd w:id="29"/>
+    </w:p>
+    <w:p>
+      <w:r>
+        <w:t>Once the images for the new version are built and sent to Docker Hub, they will need to be tested.  This can be done via the following command:</w:t>
+      </w:r>
+    </w:p>
+    <w:p>
+      <w:pPr>
+        <w:pStyle w:val="ListParagraph"/>
+        <w:numPr>
+          <w:ilvl w:val="0"/>
+          <w:numId w:val="44"/>
+        </w:numPr>
+      </w:pPr>
+      <w:r>
+        <w:t xml:space="preserve">tcs-testing </w:t>
+      </w:r>
       <w:proofErr w:type="spellStart"/>
       <w:r>
-        <w:t>ToDo</w:t>
+        <w:t>qa</w:t>
       </w:r>
       <w:proofErr w:type="spellEnd"/>
     </w:p>
     <w:p>
+      <w:r>
+        <w:t>The reader will note that this is the same ‘tcs-testing’ that was used to do a final TCS test in the Development environment.  But there is one key difference: in the QA environment, software being tested is drawn from the tcs-image Docker images, not from the local directory structure.</w:t>
+      </w:r>
+    </w:p>
+    <w:p>
       <w:pPr>
         <w:pStyle w:val="Heading2"/>
       </w:pPr>
-      <w:r>
-        <w:lastRenderedPageBreak/>
-        <w:t xml:space="preserve">Testing in the QA </w:t>
-      </w:r>
-      <w:r>
-        <w:t>Environment</w:t>
-      </w:r>
-      <w:bookmarkEnd w:id="28"/>
-    </w:p>
-    <w:p>
-      <w:proofErr w:type="spellStart"/>
-      <w:r>
-        <w:t>ToDo</w:t>
-      </w:r>
-      <w:proofErr w:type="spellEnd"/>
-    </w:p>
+      <w:bookmarkStart w:id="30" w:name="_Toc475374495"/>
+      <w:r>
+        <w:t>Fixing Problems Found in the QA Environment</w:t>
+      </w:r>
+      <w:bookmarkEnd w:id="30"/>
+    </w:p>
+    <w:p>
+      <w:r>
+        <w:t xml:space="preserve">If </w:t>
+      </w:r>
+      <w:r>
+        <w:t>a</w:t>
+      </w:r>
+      <w:r>
+        <w:t xml:space="preserve"> softw</w:t>
+      </w:r>
+      <w:r>
+        <w:t>are version has not yet been released to Production, then there is still an opportunity to correct problems.  Hence, the developer can cycle back to any of the previous steps and start anew, including creating new images; creating a new image of the same version number does not present a problem for the Docker tools.</w:t>
+      </w:r>
+    </w:p>
+    <w:p/>
     <w:p>
       <w:pPr>
         <w:pStyle w:val="Heading2"/>
       </w:pPr>
-      <w:bookmarkStart w:id="29" w:name="_Toc475115213"/>
-      <w:r>
-        <w:t>Fixing Problems Found in the QA Environment</w:t>
-      </w:r>
-      <w:bookmarkEnd w:id="29"/>
-    </w:p>
-    <w:p>
-      <w:proofErr w:type="spellStart"/>
-      <w:r>
-        <w:t>ToDo</w:t>
-      </w:r>
-      <w:proofErr w:type="spellEnd"/>
+      <w:bookmarkStart w:id="31" w:name="_Toc475374496"/>
+      <w:r>
+        <w:t>Announcing the Software Release to the Customer</w:t>
+      </w:r>
+      <w:bookmarkEnd w:id="31"/>
+    </w:p>
+    <w:p>
+      <w:r>
+        <w:t>Once all TCS Test Cases are passing, then the customer can be informed (the customer will then turn to the TCS User Manual for installation documentation).</w:t>
+      </w:r>
     </w:p>
     <w:p/>
     <w:p>
       <w:pPr>
         <w:pStyle w:val="Heading2"/>
       </w:pPr>
-      <w:bookmarkStart w:id="30" w:name="_Toc475115214"/>
-      <w:r>
-        <w:t>Announcing the Software Release to the Customer</w:t>
-      </w:r>
-      <w:bookmarkEnd w:id="30"/>
-    </w:p>
-    <w:p>
-      <w:proofErr w:type="spellStart"/>
-      <w:r>
-        <w:t>ToDo</w:t>
-      </w:r>
-      <w:proofErr w:type="spellEnd"/>
+      <w:bookmarkStart w:id="32" w:name="_Toc475374497"/>
+      <w:r>
+        <w:t>Fixing Problems Found in the Production Environment</w:t>
+      </w:r>
+      <w:bookmarkEnd w:id="32"/>
+    </w:p>
+    <w:p>
+      <w:r>
+        <w:t xml:space="preserve">It is advised that if a problem is found in Production, then the corrective action for a problem should come through in a separate software release. </w:t>
+      </w:r>
     </w:p>
     <w:p/>
     <w:p>
       <w:pPr>
-        <w:pStyle w:val="Heading2"/>
-      </w:pPr>
-      <w:bookmarkStart w:id="31" w:name="_Toc475115215"/>
-      <w:r>
-        <w:t>Fixing Problems Found in the Production Environment</w:t>
-      </w:r>
-      <w:bookmarkEnd w:id="31"/>
-    </w:p>
-    <w:p>
-      <w:proofErr w:type="spellStart"/>
-      <w:r>
-        <w:t>ToDo</w:t>
-      </w:r>
-      <w:proofErr w:type="spellEnd"/>
-    </w:p>
-    <w:p>
-      <w:bookmarkStart w:id="32" w:name="_GoBack"/>
-      <w:bookmarkEnd w:id="32"/>
-    </w:p>
-    <w:p/>
-    <w:p/>
-    <w:p/>
-    <w:p/>
-    <w:p>
-      <w:pPr>
         <w:pStyle w:val="Heading1"/>
       </w:pPr>
-      <w:bookmarkStart w:id="33" w:name="_Toc475115216"/>
+      <w:bookmarkStart w:id="33" w:name="_Toc475374498"/>
       <w:r>
         <w:lastRenderedPageBreak/>
         <w:t xml:space="preserve">Command Line </w:t>
@@ -5482,7 +5683,7 @@
         <w:color w:val="000000" w:themeColor="text1"/>
         <w:sz w:val="21"/>
       </w:rPr>
-      <w:t>11</w:t>
+      <w:t>2</w:t>
     </w:r>
     <w:r>
       <w:rPr>
@@ -5602,6 +5803,7 @@
         <w15:appearance w15:val="hidden"/>
         <w:text/>
       </w:sdtPr>
+      <w:sdtEndPr/>
       <w:sdtContent>
         <w:r>
           <w:rPr>
@@ -5624,11 +5826,21 @@
       <w:tab/>
       <w:t xml:space="preserve">Version </w:t>
     </w:r>
-    <w:fldSimple w:instr=" DOCPROPERTY &quot;Version&quot;  \* MERGEFORMAT ">
-      <w:r>
-        <w:t>1.0.0</w:t>
-      </w:r>
-    </w:fldSimple>
+    <w:r>
+      <w:fldChar w:fldCharType="begin"/>
+    </w:r>
+    <w:r>
+      <w:instrText xml:space="preserve"> DOCPROPERTY "Version"  \* MERGEFORMAT </w:instrText>
+    </w:r>
+    <w:r>
+      <w:fldChar w:fldCharType="separate"/>
+    </w:r>
+    <w:r>
+      <w:t>1.0.0</w:t>
+    </w:r>
+    <w:r>
+      <w:fldChar w:fldCharType="end"/>
+    </w:r>
   </w:p>
 </w:hdr>
 </file>
@@ -7945,6 +8157,119 @@
     </w:lvl>
   </w:abstractNum>
   <w:abstractNum w:abstractNumId="22">
+    <w:nsid w:val="46377119"/>
+    <w:multiLevelType w:val="hybridMultilevel"/>
+    <w:tmpl w:val="C1E64DE2"/>
+    <w:lvl w:ilvl="0" w:tplc="04090001">
+      <w:start w:val="1"/>
+      <w:numFmt w:val="bullet"/>
+      <w:lvlText w:val=""/>
+      <w:lvlJc w:val="left"/>
+      <w:pPr>
+        <w:ind w:left="720" w:hanging="360"/>
+      </w:pPr>
+      <w:rPr>
+        <w:rFonts w:ascii="Symbol" w:hAnsi="Symbol" w:hint="default"/>
+      </w:rPr>
+    </w:lvl>
+    <w:lvl w:ilvl="1" w:tplc="04090003" w:tentative="1">
+      <w:start w:val="1"/>
+      <w:numFmt w:val="bullet"/>
+      <w:lvlText w:val="o"/>
+      <w:lvlJc w:val="left"/>
+      <w:pPr>
+        <w:ind w:left="1440" w:hanging="360"/>
+      </w:pPr>
+      <w:rPr>
+        <w:rFonts w:ascii="Courier New" w:hAnsi="Courier New" w:cs="Courier New" w:hint="default"/>
+      </w:rPr>
+    </w:lvl>
+    <w:lvl w:ilvl="2" w:tplc="04090005" w:tentative="1">
+      <w:start w:val="1"/>
+      <w:numFmt w:val="bullet"/>
+      <w:lvlText w:val=""/>
+      <w:lvlJc w:val="left"/>
+      <w:pPr>
+        <w:ind w:left="2160" w:hanging="360"/>
+      </w:pPr>
+      <w:rPr>
+        <w:rFonts w:ascii="Wingdings" w:hAnsi="Wingdings" w:hint="default"/>
+      </w:rPr>
+    </w:lvl>
+    <w:lvl w:ilvl="3" w:tplc="04090001" w:tentative="1">
+      <w:start w:val="1"/>
+      <w:numFmt w:val="bullet"/>
+      <w:lvlText w:val=""/>
+      <w:lvlJc w:val="left"/>
+      <w:pPr>
+        <w:ind w:left="2880" w:hanging="360"/>
+      </w:pPr>
+      <w:rPr>
+        <w:rFonts w:ascii="Symbol" w:hAnsi="Symbol" w:hint="default"/>
+      </w:rPr>
+    </w:lvl>
+    <w:lvl w:ilvl="4" w:tplc="04090003" w:tentative="1">
+      <w:start w:val="1"/>
+      <w:numFmt w:val="bullet"/>
+      <w:lvlText w:val="o"/>
+      <w:lvlJc w:val="left"/>
+      <w:pPr>
+        <w:ind w:left="3600" w:hanging="360"/>
+      </w:pPr>
+      <w:rPr>
+        <w:rFonts w:ascii="Courier New" w:hAnsi="Courier New" w:cs="Courier New" w:hint="default"/>
+      </w:rPr>
+    </w:lvl>
+    <w:lvl w:ilvl="5" w:tplc="04090005" w:tentative="1">
+      <w:start w:val="1"/>
+      <w:numFmt w:val="bullet"/>
+      <w:lvlText w:val=""/>
+      <w:lvlJc w:val="left"/>
+      <w:pPr>
+        <w:ind w:left="4320" w:hanging="360"/>
+      </w:pPr>
+      <w:rPr>
+        <w:rFonts w:ascii="Wingdings" w:hAnsi="Wingdings" w:hint="default"/>
+      </w:rPr>
+    </w:lvl>
+    <w:lvl w:ilvl="6" w:tplc="04090001" w:tentative="1">
+      <w:start w:val="1"/>
+      <w:numFmt w:val="bullet"/>
+      <w:lvlText w:val=""/>
+      <w:lvlJc w:val="left"/>
+      <w:pPr>
+        <w:ind w:left="5040" w:hanging="360"/>
+      </w:pPr>
+      <w:rPr>
+        <w:rFonts w:ascii="Symbol" w:hAnsi="Symbol" w:hint="default"/>
+      </w:rPr>
+    </w:lvl>
+    <w:lvl w:ilvl="7" w:tplc="04090003" w:tentative="1">
+      <w:start w:val="1"/>
+      <w:numFmt w:val="bullet"/>
+      <w:lvlText w:val="o"/>
+      <w:lvlJc w:val="left"/>
+      <w:pPr>
+        <w:ind w:left="5760" w:hanging="360"/>
+      </w:pPr>
+      <w:rPr>
+        <w:rFonts w:ascii="Courier New" w:hAnsi="Courier New" w:cs="Courier New" w:hint="default"/>
+      </w:rPr>
+    </w:lvl>
+    <w:lvl w:ilvl="8" w:tplc="04090005" w:tentative="1">
+      <w:start w:val="1"/>
+      <w:numFmt w:val="bullet"/>
+      <w:lvlText w:val=""/>
+      <w:lvlJc w:val="left"/>
+      <w:pPr>
+        <w:ind w:left="6480" w:hanging="360"/>
+      </w:pPr>
+      <w:rPr>
+        <w:rFonts w:ascii="Wingdings" w:hAnsi="Wingdings" w:hint="default"/>
+      </w:rPr>
+    </w:lvl>
+  </w:abstractNum>
+  <w:abstractNum w:abstractNumId="23">
     <w:nsid w:val="47653D4B"/>
     <w:multiLevelType w:val="multilevel"/>
     <w:tmpl w:val="72D4C6C6"/>
@@ -8093,7 +8418,7 @@
       </w:rPr>
     </w:lvl>
   </w:abstractNum>
-  <w:abstractNum w:abstractNumId="23">
+  <w:abstractNum w:abstractNumId="24">
     <w:nsid w:val="4B0C6338"/>
     <w:multiLevelType w:val="hybridMultilevel"/>
     <w:tmpl w:val="B9AA5912"/>
@@ -8182,7 +8507,7 @@
       </w:pPr>
     </w:lvl>
   </w:abstractNum>
-  <w:abstractNum w:abstractNumId="24">
+  <w:abstractNum w:abstractNumId="25">
     <w:nsid w:val="521F3BC3"/>
     <w:multiLevelType w:val="hybridMultilevel"/>
     <w:tmpl w:val="FB6AD80A"/>
@@ -8272,7 +8597,120 @@
       </w:pPr>
     </w:lvl>
   </w:abstractNum>
-  <w:abstractNum w:abstractNumId="25">
+  <w:abstractNum w:abstractNumId="26">
+    <w:nsid w:val="52AE18ED"/>
+    <w:multiLevelType w:val="hybridMultilevel"/>
+    <w:tmpl w:val="FB9E8722"/>
+    <w:lvl w:ilvl="0" w:tplc="ADD44A34">
+      <w:start w:val="1"/>
+      <w:numFmt w:val="bullet"/>
+      <w:lvlText w:val="$"/>
+      <w:lvlJc w:val="left"/>
+      <w:pPr>
+        <w:ind w:left="720" w:hanging="360"/>
+      </w:pPr>
+      <w:rPr>
+        <w:rFonts w:ascii="Times New Roman" w:hAnsi="Times New Roman" w:cs="Times New Roman" w:hint="default"/>
+      </w:rPr>
+    </w:lvl>
+    <w:lvl w:ilvl="1" w:tplc="04090003" w:tentative="1">
+      <w:start w:val="1"/>
+      <w:numFmt w:val="bullet"/>
+      <w:lvlText w:val="o"/>
+      <w:lvlJc w:val="left"/>
+      <w:pPr>
+        <w:ind w:left="1440" w:hanging="360"/>
+      </w:pPr>
+      <w:rPr>
+        <w:rFonts w:ascii="Courier New" w:hAnsi="Courier New" w:cs="Courier New" w:hint="default"/>
+      </w:rPr>
+    </w:lvl>
+    <w:lvl w:ilvl="2" w:tplc="04090005" w:tentative="1">
+      <w:start w:val="1"/>
+      <w:numFmt w:val="bullet"/>
+      <w:lvlText w:val=""/>
+      <w:lvlJc w:val="left"/>
+      <w:pPr>
+        <w:ind w:left="2160" w:hanging="360"/>
+      </w:pPr>
+      <w:rPr>
+        <w:rFonts w:ascii="Wingdings" w:hAnsi="Wingdings" w:hint="default"/>
+      </w:rPr>
+    </w:lvl>
+    <w:lvl w:ilvl="3" w:tplc="04090001" w:tentative="1">
+      <w:start w:val="1"/>
+      <w:numFmt w:val="bullet"/>
+      <w:lvlText w:val=""/>
+      <w:lvlJc w:val="left"/>
+      <w:pPr>
+        <w:ind w:left="2880" w:hanging="360"/>
+      </w:pPr>
+      <w:rPr>
+        <w:rFonts w:ascii="Symbol" w:hAnsi="Symbol" w:hint="default"/>
+      </w:rPr>
+    </w:lvl>
+    <w:lvl w:ilvl="4" w:tplc="04090003" w:tentative="1">
+      <w:start w:val="1"/>
+      <w:numFmt w:val="bullet"/>
+      <w:lvlText w:val="o"/>
+      <w:lvlJc w:val="left"/>
+      <w:pPr>
+        <w:ind w:left="3600" w:hanging="360"/>
+      </w:pPr>
+      <w:rPr>
+        <w:rFonts w:ascii="Courier New" w:hAnsi="Courier New" w:cs="Courier New" w:hint="default"/>
+      </w:rPr>
+    </w:lvl>
+    <w:lvl w:ilvl="5" w:tplc="04090005" w:tentative="1">
+      <w:start w:val="1"/>
+      <w:numFmt w:val="bullet"/>
+      <w:lvlText w:val=""/>
+      <w:lvlJc w:val="left"/>
+      <w:pPr>
+        <w:ind w:left="4320" w:hanging="360"/>
+      </w:pPr>
+      <w:rPr>
+        <w:rFonts w:ascii="Wingdings" w:hAnsi="Wingdings" w:hint="default"/>
+      </w:rPr>
+    </w:lvl>
+    <w:lvl w:ilvl="6" w:tplc="04090001" w:tentative="1">
+      <w:start w:val="1"/>
+      <w:numFmt w:val="bullet"/>
+      <w:lvlText w:val=""/>
+      <w:lvlJc w:val="left"/>
+      <w:pPr>
+        <w:ind w:left="5040" w:hanging="360"/>
+      </w:pPr>
+      <w:rPr>
+        <w:rFonts w:ascii="Symbol" w:hAnsi="Symbol" w:hint="default"/>
+      </w:rPr>
+    </w:lvl>
+    <w:lvl w:ilvl="7" w:tplc="04090003" w:tentative="1">
+      <w:start w:val="1"/>
+      <w:numFmt w:val="bullet"/>
+      <w:lvlText w:val="o"/>
+      <w:lvlJc w:val="left"/>
+      <w:pPr>
+        <w:ind w:left="5760" w:hanging="360"/>
+      </w:pPr>
+      <w:rPr>
+        <w:rFonts w:ascii="Courier New" w:hAnsi="Courier New" w:cs="Courier New" w:hint="default"/>
+      </w:rPr>
+    </w:lvl>
+    <w:lvl w:ilvl="8" w:tplc="04090005" w:tentative="1">
+      <w:start w:val="1"/>
+      <w:numFmt w:val="bullet"/>
+      <w:lvlText w:val=""/>
+      <w:lvlJc w:val="left"/>
+      <w:pPr>
+        <w:ind w:left="6480" w:hanging="360"/>
+      </w:pPr>
+      <w:rPr>
+        <w:rFonts w:ascii="Wingdings" w:hAnsi="Wingdings" w:hint="default"/>
+      </w:rPr>
+    </w:lvl>
+  </w:abstractNum>
+  <w:abstractNum w:abstractNumId="27">
     <w:nsid w:val="5D3C2242"/>
     <w:multiLevelType w:val="hybridMultilevel"/>
     <w:tmpl w:val="E1F4118E"/>
@@ -8385,7 +8823,7 @@
       </w:rPr>
     </w:lvl>
   </w:abstractNum>
-  <w:abstractNum w:abstractNumId="26">
+  <w:abstractNum w:abstractNumId="28">
     <w:nsid w:val="5D3D2B35"/>
     <w:multiLevelType w:val="hybridMultilevel"/>
     <w:tmpl w:val="B64AB0C0"/>
@@ -8498,7 +8936,7 @@
       </w:rPr>
     </w:lvl>
   </w:abstractNum>
-  <w:abstractNum w:abstractNumId="27">
+  <w:abstractNum w:abstractNumId="29">
     <w:nsid w:val="66C60755"/>
     <w:multiLevelType w:val="hybridMultilevel"/>
     <w:tmpl w:val="10E0CCD6"/>
@@ -8611,7 +9049,7 @@
       </w:rPr>
     </w:lvl>
   </w:abstractNum>
-  <w:abstractNum w:abstractNumId="28">
+  <w:abstractNum w:abstractNumId="30">
     <w:nsid w:val="67FC7C96"/>
     <w:multiLevelType w:val="hybridMultilevel"/>
     <w:tmpl w:val="6B029974"/>
@@ -8724,7 +9162,7 @@
       </w:rPr>
     </w:lvl>
   </w:abstractNum>
-  <w:abstractNum w:abstractNumId="29">
+  <w:abstractNum w:abstractNumId="31">
     <w:nsid w:val="6EA74BD9"/>
     <w:multiLevelType w:val="hybridMultilevel"/>
     <w:tmpl w:val="342CF99E"/>
@@ -8837,7 +9275,7 @@
       </w:rPr>
     </w:lvl>
   </w:abstractNum>
-  <w:abstractNum w:abstractNumId="30">
+  <w:abstractNum w:abstractNumId="32">
     <w:nsid w:val="6EDA7C0F"/>
     <w:multiLevelType w:val="hybridMultilevel"/>
     <w:tmpl w:val="2AF0C6C6"/>
@@ -8950,7 +9388,7 @@
       </w:rPr>
     </w:lvl>
   </w:abstractNum>
-  <w:abstractNum w:abstractNumId="31">
+  <w:abstractNum w:abstractNumId="33">
     <w:nsid w:val="6F7C3E2B"/>
     <w:multiLevelType w:val="hybridMultilevel"/>
     <w:tmpl w:val="6FE6485E"/>
@@ -9036,7 +9474,7 @@
       </w:pPr>
     </w:lvl>
   </w:abstractNum>
-  <w:abstractNum w:abstractNumId="32">
+  <w:abstractNum w:abstractNumId="34">
     <w:nsid w:val="75FC15DB"/>
     <w:multiLevelType w:val="hybridMultilevel"/>
     <w:tmpl w:val="59989636"/>
@@ -9149,7 +9587,7 @@
       </w:rPr>
     </w:lvl>
   </w:abstractNum>
-  <w:abstractNum w:abstractNumId="33">
+  <w:abstractNum w:abstractNumId="35">
     <w:nsid w:val="775C5149"/>
     <w:multiLevelType w:val="hybridMultilevel"/>
     <w:tmpl w:val="26003682"/>
@@ -9262,7 +9700,7 @@
       </w:rPr>
     </w:lvl>
   </w:abstractNum>
-  <w:abstractNum w:abstractNumId="34">
+  <w:abstractNum w:abstractNumId="36">
     <w:nsid w:val="783D115D"/>
     <w:multiLevelType w:val="hybridMultilevel"/>
     <w:tmpl w:val="7E5E81B0"/>
@@ -9351,7 +9789,7 @@
       </w:pPr>
     </w:lvl>
   </w:abstractNum>
-  <w:abstractNum w:abstractNumId="35">
+  <w:abstractNum w:abstractNumId="37">
     <w:nsid w:val="78E66067"/>
     <w:multiLevelType w:val="hybridMultilevel"/>
     <w:tmpl w:val="4BD6AF92"/>
@@ -9437,7 +9875,7 @@
       </w:pPr>
     </w:lvl>
   </w:abstractNum>
-  <w:abstractNum w:abstractNumId="36">
+  <w:abstractNum w:abstractNumId="38">
     <w:nsid w:val="7B734274"/>
     <w:multiLevelType w:val="hybridMultilevel"/>
     <w:tmpl w:val="28DC00DE"/>
@@ -9556,7 +9994,7 @@
       </w:rPr>
     </w:lvl>
   </w:abstractNum>
-  <w:abstractNum w:abstractNumId="37">
+  <w:abstractNum w:abstractNumId="39">
     <w:nsid w:val="7C4E21E1"/>
     <w:multiLevelType w:val="hybridMultilevel"/>
     <w:tmpl w:val="ECC25790"/>
@@ -9669,7 +10107,7 @@
       </w:rPr>
     </w:lvl>
   </w:abstractNum>
-  <w:abstractNum w:abstractNumId="38">
+  <w:abstractNum w:abstractNumId="40">
     <w:nsid w:val="7D6C6757"/>
     <w:multiLevelType w:val="hybridMultilevel"/>
     <w:tmpl w:val="98662C32"/>
@@ -9782,7 +10220,7 @@
       </w:rPr>
     </w:lvl>
   </w:abstractNum>
-  <w:abstractNum w:abstractNumId="39">
+  <w:abstractNum w:abstractNumId="41">
     <w:nsid w:val="7E1001E0"/>
     <w:multiLevelType w:val="multilevel"/>
     <w:tmpl w:val="542EC7A4"/>
@@ -9931,7 +10369,7 @@
       </w:rPr>
     </w:lvl>
   </w:abstractNum>
-  <w:abstractNum w:abstractNumId="40">
+  <w:abstractNum w:abstractNumId="42">
     <w:nsid w:val="7E9F6117"/>
     <w:multiLevelType w:val="multilevel"/>
     <w:tmpl w:val="3ACCEE8E"/>
@@ -10053,7 +10491,7 @@
       </w:rPr>
     </w:lvl>
   </w:abstractNum>
-  <w:abstractNum w:abstractNumId="41">
+  <w:abstractNum w:abstractNumId="43">
     <w:nsid w:val="7EE0338C"/>
     <w:multiLevelType w:val="hybridMultilevel"/>
     <w:tmpl w:val="66FC26A2"/>
@@ -10167,22 +10605,22 @@
     </w:lvl>
   </w:abstractNum>
   <w:num w:numId="1">
-    <w:abstractNumId w:val="36"/>
+    <w:abstractNumId w:val="38"/>
   </w:num>
   <w:num w:numId="2">
-    <w:abstractNumId w:val="24"/>
+    <w:abstractNumId w:val="25"/>
   </w:num>
   <w:num w:numId="3">
-    <w:abstractNumId w:val="40"/>
+    <w:abstractNumId w:val="42"/>
   </w:num>
   <w:num w:numId="4">
     <w:abstractNumId w:val="14"/>
   </w:num>
   <w:num w:numId="5">
-    <w:abstractNumId w:val="22"/>
+    <w:abstractNumId w:val="23"/>
   </w:num>
   <w:num w:numId="6">
-    <w:abstractNumId w:val="39"/>
+    <w:abstractNumId w:val="41"/>
   </w:num>
   <w:num w:numId="7">
     <w:abstractNumId w:val="20"/>
@@ -10191,7 +10629,7 @@
     <w:abstractNumId w:val="21"/>
   </w:num>
   <w:num w:numId="9">
-    <w:abstractNumId w:val="34"/>
+    <w:abstractNumId w:val="36"/>
   </w:num>
   <w:num w:numId="10">
     <w:abstractNumId w:val="12"/>
@@ -10206,7 +10644,7 @@
     <w:abstractNumId w:val="18"/>
   </w:num>
   <w:num w:numId="14">
-    <w:abstractNumId w:val="29"/>
+    <w:abstractNumId w:val="31"/>
   </w:num>
   <w:num w:numId="15">
     <w:abstractNumId w:val="6"/>
@@ -10215,25 +10653,25 @@
     <w:abstractNumId w:val="8"/>
   </w:num>
   <w:num w:numId="17">
-    <w:abstractNumId w:val="35"/>
+    <w:abstractNumId w:val="37"/>
   </w:num>
   <w:num w:numId="18">
     <w:abstractNumId w:val="10"/>
   </w:num>
   <w:num w:numId="19">
-    <w:abstractNumId w:val="27"/>
+    <w:abstractNumId w:val="29"/>
   </w:num>
   <w:num w:numId="20">
     <w:abstractNumId w:val="1"/>
   </w:num>
   <w:num w:numId="21">
-    <w:abstractNumId w:val="23"/>
+    <w:abstractNumId w:val="24"/>
   </w:num>
   <w:num w:numId="22">
     <w:abstractNumId w:val="4"/>
   </w:num>
   <w:num w:numId="23">
-    <w:abstractNumId w:val="32"/>
+    <w:abstractNumId w:val="34"/>
   </w:num>
   <w:num w:numId="24">
     <w:abstractNumId w:val="9"/>
@@ -10248,22 +10686,22 @@
     <w:abstractNumId w:val="19"/>
   </w:num>
   <w:num w:numId="28">
-    <w:abstractNumId w:val="31"/>
+    <w:abstractNumId w:val="33"/>
   </w:num>
   <w:num w:numId="29">
-    <w:abstractNumId w:val="41"/>
+    <w:abstractNumId w:val="43"/>
   </w:num>
   <w:num w:numId="30">
     <w:abstractNumId w:val="11"/>
   </w:num>
   <w:num w:numId="31">
-    <w:abstractNumId w:val="38"/>
+    <w:abstractNumId w:val="40"/>
   </w:num>
   <w:num w:numId="32">
-    <w:abstractNumId w:val="26"/>
+    <w:abstractNumId w:val="28"/>
   </w:num>
   <w:num w:numId="33">
-    <w:abstractNumId w:val="28"/>
+    <w:abstractNumId w:val="30"/>
   </w:num>
   <w:num w:numId="34">
     <w:abstractNumId w:val="0"/>
@@ -10275,22 +10713,28 @@
     <w:abstractNumId w:val="13"/>
   </w:num>
   <w:num w:numId="37">
-    <w:abstractNumId w:val="30"/>
+    <w:abstractNumId w:val="32"/>
   </w:num>
   <w:num w:numId="38">
-    <w:abstractNumId w:val="25"/>
+    <w:abstractNumId w:val="27"/>
   </w:num>
   <w:num w:numId="39">
     <w:abstractNumId w:val="15"/>
   </w:num>
   <w:num w:numId="40">
-    <w:abstractNumId w:val="33"/>
+    <w:abstractNumId w:val="35"/>
   </w:num>
   <w:num w:numId="41">
-    <w:abstractNumId w:val="37"/>
+    <w:abstractNumId w:val="39"/>
   </w:num>
   <w:num w:numId="42">
     <w:abstractNumId w:val="3"/>
+  </w:num>
+  <w:num w:numId="43">
+    <w:abstractNumId w:val="22"/>
+  </w:num>
+  <w:num w:numId="44">
+    <w:abstractNumId w:val="26"/>
   </w:num>
   <w:numIdMacAtCleanup w:val="9"/>
 </w:numbering>
@@ -12709,7 +13153,7 @@
 </file>
 
 <file path=customXml/itemProps6.xml><?xml version="1.0" encoding="utf-8"?>
-<ds:datastoreItem xmlns:ds="http://schemas.openxmlformats.org/officeDocument/2006/customXml" ds:itemID="{B60FDEE1-2FD1-4A4C-A30C-7ED91C936542}">
+<ds:datastoreItem xmlns:ds="http://schemas.openxmlformats.org/officeDocument/2006/customXml" ds:itemID="{025482A8-064C-CA4D-B5B7-F9669464EA23}">
   <ds:schemaRefs>
     <ds:schemaRef ds:uri="http://schemas.openxmlformats.org/officeDocument/2006/bibliography"/>
   </ds:schemaRefs>

</xml_diff>